<commit_message>
add report sql code
</commit_message>
<xml_diff>
--- a/documentation.docx
+++ b/documentation.docx
@@ -2,6 +2,52 @@
 <file path=word/document.xml><?xml version="1.0" encoding="utf-8"?>
 <w:document xmlns:wpc="http://schemas.microsoft.com/office/word/2010/wordprocessingCanvas" xmlns:cx="http://schemas.microsoft.com/office/drawing/2014/chartex" xmlns:cx1="http://schemas.microsoft.com/office/drawing/2015/9/8/chartex" xmlns:cx2="http://schemas.microsoft.com/office/drawing/2015/10/21/chartex" xmlns:cx3="http://schemas.microsoft.com/office/drawing/2016/5/9/chartex" xmlns:cx4="http://schemas.microsoft.com/office/drawing/2016/5/10/chartex" xmlns:cx5="http://schemas.microsoft.com/office/drawing/2016/5/11/chartex" xmlns:cx6="http://schemas.microsoft.com/office/drawing/2016/5/12/chartex" xmlns:cx7="http://schemas.microsoft.com/office/drawing/2016/5/13/chartex" xmlns:cx8="http://schemas.microsoft.com/office/drawing/2016/5/14/chartex" xmlns:mc="http://schemas.openxmlformats.org/markup-compatibility/2006" xmlns:aink="http://schemas.microsoft.com/office/drawing/2016/ink" xmlns:am3d="http://schemas.microsoft.com/office/drawing/2017/model3d" xmlns:o="urn:schemas-microsoft-com:office:office" xmlns:r="http://schemas.openxmlformats.org/officeDocument/2006/relationships" xmlns:m="http://schemas.openxmlformats.org/officeDocument/2006/math" xmlns:v="urn:schemas-microsoft-com:vml" xmlns:wp14="http://schemas.microsoft.com/office/word/2010/wordprocessingDrawing" xmlns:wp="http://schemas.openxmlformats.org/drawingml/2006/wordprocessingDrawing" xmlns:w10="urn:schemas-microsoft-com:office:word" xmlns:w="http://schemas.openxmlformats.org/wordprocessingml/2006/main" xmlns:w14="http://schemas.microsoft.com/office/word/2010/wordml" xmlns:w15="http://schemas.microsoft.com/office/word/2012/wordml" xmlns:w16cex="http://schemas.microsoft.com/office/word/2018/wordml/cex" xmlns:w16cid="http://schemas.microsoft.com/office/word/2016/wordml/cid" xmlns:w16="http://schemas.microsoft.com/office/word/2018/wordml" xmlns:w16sdtdh="http://schemas.microsoft.com/office/word/2020/wordml/sdtdatahash" xmlns:w16se="http://schemas.microsoft.com/office/word/2015/wordml/symex" xmlns:wpg="http://schemas.microsoft.com/office/word/2010/wordprocessingGroup" xmlns:wpi="http://schemas.microsoft.com/office/word/2010/wordprocessingInk" xmlns:wne="http://schemas.microsoft.com/office/word/2006/wordml" xmlns:wps="http://schemas.microsoft.com/office/word/2010/wordprocessingShape" mc:Ignorable="w14 w15 w16se w16cid w16 w16cex w16sdtdh wp14">
   <w:body>
+    <w:p>
+      <w:pPr>
+        <w:spacing w:after="0"/>
+        <w:rPr>
+          <w:rFonts w:ascii="Consolas" w:hAnsi="Consolas"/>
+          <w:rtl/>
+        </w:rPr>
+      </w:pPr>
+      <w:r>
+        <w:rPr>
+          <w:rFonts w:ascii="Consolas" w:hAnsi="Consolas"/>
+        </w:rPr>
+        <w:t>Arab Academy for Science, Technology and Maritime Transport</w:t>
+      </w:r>
+    </w:p>
+    <w:p>
+      <w:pPr>
+        <w:spacing w:after="0"/>
+        <w:rPr>
+          <w:rFonts w:ascii="Consolas" w:hAnsi="Consolas"/>
+          <w:rtl/>
+        </w:rPr>
+      </w:pPr>
+      <w:r>
+        <w:rPr>
+          <w:rFonts w:ascii="Consolas" w:hAnsi="Consolas"/>
+        </w:rPr>
+        <w:t>College of Computing &amp; Information Technology</w:t>
+      </w:r>
+    </w:p>
+    <w:p>
+      <w:pPr>
+        <w:spacing w:after="0"/>
+        <w:rPr>
+          <w:rFonts w:ascii="Consolas" w:hAnsi="Consolas"/>
+          <w:sz w:val="56"/>
+          <w:szCs w:val="56"/>
+        </w:rPr>
+      </w:pPr>
+      <w:r>
+        <w:rPr>
+          <w:rFonts w:ascii="Consolas" w:hAnsi="Consolas"/>
+        </w:rPr>
+        <w:t>Database Management Systems</w:t>
+      </w:r>
+    </w:p>
     <w:p>
       <w:pPr>
         <w:jc w:val="center"/>
@@ -120,14 +166,14 @@
         <w:tblLook w:val="04A0" w:firstRow="1" w:lastRow="0" w:firstColumn="1" w:lastColumn="0" w:noHBand="0" w:noVBand="1"/>
       </w:tblPr>
       <w:tblGrid>
-        <w:gridCol w:w="2615"/>
-        <w:gridCol w:w="3365"/>
-        <w:gridCol w:w="3285"/>
+        <w:gridCol w:w="1926"/>
+        <w:gridCol w:w="4770"/>
+        <w:gridCol w:w="2569"/>
       </w:tblGrid>
       <w:tr>
         <w:tc>
           <w:tcPr>
-            <w:tcW w:w="2615" w:type="dxa"/>
+            <w:tcW w:w="1926" w:type="dxa"/>
             <w:shd w:val="clear" w:color="auto" w:fill="222A35" w:themeFill="text2" w:themeFillShade="80"/>
           </w:tcPr>
           <w:p>
@@ -158,10 +204,9 @@
         </w:tc>
         <w:tc>
           <w:tcPr>
-            <w:tcW w:w="3365" w:type="dxa"/>
+            <w:tcW w:w="4770" w:type="dxa"/>
             <w:tcBorders>
               <w:top w:val="single" w:sz="4" w:space="0" w:color="auto"/>
-              <w:right w:val="single" w:sz="4" w:space="0" w:color="auto"/>
             </w:tcBorders>
           </w:tcPr>
           <w:p>
@@ -206,12 +251,12 @@
         </w:tc>
         <w:tc>
           <w:tcPr>
-            <w:tcW w:w="3285" w:type="dxa"/>
+            <w:tcW w:w="2569" w:type="dxa"/>
             <w:tcBorders>
               <w:top w:val="single" w:sz="4" w:space="0" w:color="auto"/>
               <w:right w:val="single" w:sz="4" w:space="0" w:color="auto"/>
             </w:tcBorders>
-            <w:shd w:val="clear" w:color="auto" w:fill="222A35" w:themeFill="text2" w:themeFillShade="80"/>
+            <w:shd w:val="clear" w:color="auto" w:fill="FFFFFF" w:themeFill="background1"/>
           </w:tcPr>
           <w:p>
             <w:pPr>
@@ -229,7 +274,7 @@
         </w:trPr>
         <w:tc>
           <w:tcPr>
-            <w:tcW w:w="2615" w:type="dxa"/>
+            <w:tcW w:w="1926" w:type="dxa"/>
             <w:tcBorders>
               <w:bottom w:val="single" w:sz="4" w:space="0" w:color="auto"/>
             </w:tcBorders>
@@ -247,10 +292,9 @@
         </w:tc>
         <w:tc>
           <w:tcPr>
-            <w:tcW w:w="3365" w:type="dxa"/>
+            <w:tcW w:w="4770" w:type="dxa"/>
             <w:tcBorders>
               <w:bottom w:val="single" w:sz="4" w:space="0" w:color="auto"/>
-              <w:right w:val="single" w:sz="4" w:space="0" w:color="auto"/>
             </w:tcBorders>
           </w:tcPr>
           <w:p>
@@ -271,12 +315,12 @@
         </w:tc>
         <w:tc>
           <w:tcPr>
-            <w:tcW w:w="3285" w:type="dxa"/>
+            <w:tcW w:w="2569" w:type="dxa"/>
             <w:tcBorders>
               <w:bottom w:val="single" w:sz="4" w:space="0" w:color="auto"/>
               <w:right w:val="single" w:sz="4" w:space="0" w:color="auto"/>
             </w:tcBorders>
-            <w:shd w:val="clear" w:color="auto" w:fill="222A35" w:themeFill="text2" w:themeFillShade="80"/>
+            <w:shd w:val="clear" w:color="auto" w:fill="FFFFFF" w:themeFill="background1"/>
           </w:tcPr>
           <w:p>
             <w:pPr>
@@ -294,7 +338,7 @@
         </w:trPr>
         <w:tc>
           <w:tcPr>
-            <w:tcW w:w="2615" w:type="dxa"/>
+            <w:tcW w:w="1926" w:type="dxa"/>
             <w:tcBorders>
               <w:top w:val="single" w:sz="4" w:space="0" w:color="auto"/>
               <w:bottom w:val="single" w:sz="4" w:space="0" w:color="auto"/>
@@ -313,7 +357,7 @@
         </w:tc>
         <w:tc>
           <w:tcPr>
-            <w:tcW w:w="3365" w:type="dxa"/>
+            <w:tcW w:w="4770" w:type="dxa"/>
             <w:tcBorders>
               <w:top w:val="single" w:sz="4" w:space="0" w:color="auto"/>
               <w:bottom w:val="single" w:sz="4" w:space="0" w:color="auto"/>
@@ -331,7 +375,7 @@
         </w:tc>
         <w:tc>
           <w:tcPr>
-            <w:tcW w:w="3285" w:type="dxa"/>
+            <w:tcW w:w="2569" w:type="dxa"/>
             <w:tcBorders>
               <w:top w:val="single" w:sz="4" w:space="0" w:color="auto"/>
               <w:bottom w:val="single" w:sz="4" w:space="0" w:color="auto"/>
@@ -351,7 +395,7 @@
       <w:tr>
         <w:tc>
           <w:tcPr>
-            <w:tcW w:w="2615" w:type="dxa"/>
+            <w:tcW w:w="1926" w:type="dxa"/>
             <w:tcBorders>
               <w:top w:val="single" w:sz="4" w:space="0" w:color="auto"/>
               <w:left w:val="single" w:sz="4" w:space="0" w:color="auto"/>
@@ -370,7 +414,7 @@
         </w:tc>
         <w:tc>
           <w:tcPr>
-            <w:tcW w:w="3365" w:type="dxa"/>
+            <w:tcW w:w="4770" w:type="dxa"/>
             <w:tcBorders>
               <w:top w:val="single" w:sz="4" w:space="0" w:color="auto"/>
             </w:tcBorders>
@@ -387,13 +431,36 @@
                 <w:sz w:val="28"/>
                 <w:szCs w:val="28"/>
               </w:rPr>
-              <w:t>Abdallah Aboudeif</w:t>
-            </w:r>
-          </w:p>
-        </w:tc>
-        <w:tc>
-          <w:tcPr>
-            <w:tcW w:w="3285" w:type="dxa"/>
+              <w:t>Abdallah</w:t>
+            </w:r>
+            <w:r>
+              <w:rPr>
+                <w:sz w:val="28"/>
+                <w:szCs w:val="28"/>
+              </w:rPr>
+              <w:t xml:space="preserve"> Mohamed </w:t>
+            </w:r>
+            <w:proofErr w:type="spellStart"/>
+            <w:r>
+              <w:rPr>
+                <w:sz w:val="28"/>
+                <w:szCs w:val="28"/>
+              </w:rPr>
+              <w:t>Elsayed</w:t>
+            </w:r>
+            <w:proofErr w:type="spellEnd"/>
+            <w:r>
+              <w:rPr>
+                <w:sz w:val="28"/>
+                <w:szCs w:val="28"/>
+              </w:rPr>
+              <w:t xml:space="preserve"> Aboudeif</w:t>
+            </w:r>
+          </w:p>
+        </w:tc>
+        <w:tc>
+          <w:tcPr>
+            <w:tcW w:w="2569" w:type="dxa"/>
             <w:tcBorders>
               <w:top w:val="single" w:sz="4" w:space="0" w:color="auto"/>
               <w:right w:val="single" w:sz="4" w:space="0" w:color="auto"/>
@@ -419,7 +486,7 @@
       <w:tr>
         <w:tc>
           <w:tcPr>
-            <w:tcW w:w="2615" w:type="dxa"/>
+            <w:tcW w:w="1926" w:type="dxa"/>
             <w:tcBorders>
               <w:left w:val="single" w:sz="4" w:space="0" w:color="auto"/>
             </w:tcBorders>
@@ -444,7 +511,7 @@
         </w:tc>
         <w:tc>
           <w:tcPr>
-            <w:tcW w:w="3365" w:type="dxa"/>
+            <w:tcW w:w="4770" w:type="dxa"/>
           </w:tcPr>
           <w:p>
             <w:pPr>
@@ -458,13 +525,13 @@
                 <w:sz w:val="28"/>
                 <w:szCs w:val="28"/>
               </w:rPr>
-              <w:t>Mohamed Masoud</w:t>
-            </w:r>
-          </w:p>
-        </w:tc>
-        <w:tc>
-          <w:tcPr>
-            <w:tcW w:w="3285" w:type="dxa"/>
+              <w:t>Mohamed Masoud Mohamed Ibrahim</w:t>
+            </w:r>
+          </w:p>
+        </w:tc>
+        <w:tc>
+          <w:tcPr>
+            <w:tcW w:w="2569" w:type="dxa"/>
             <w:tcBorders>
               <w:right w:val="single" w:sz="4" w:space="0" w:color="auto"/>
             </w:tcBorders>
@@ -476,15 +543,40 @@
                 <w:szCs w:val="28"/>
               </w:rPr>
             </w:pPr>
+            <w:r>
+              <w:rPr>
+                <w:sz w:val="28"/>
+                <w:szCs w:val="28"/>
+              </w:rPr>
+              <w:t>Reg. no.</w:t>
+            </w:r>
+            <w:r>
+              <w:rPr>
+                <w:sz w:val="28"/>
+                <w:szCs w:val="28"/>
+              </w:rPr>
+              <w:t xml:space="preserve"> </w:t>
+            </w:r>
+            <w:r>
+              <w:rPr>
+                <w:sz w:val="28"/>
+                <w:szCs w:val="28"/>
+              </w:rPr>
+              <w:t>20135025</w:t>
+            </w:r>
           </w:p>
         </w:tc>
       </w:tr>
       <w:tr>
-        <w:tc>
-          <w:tcPr>
-            <w:tcW w:w="2615" w:type="dxa"/>
+        <w:trPr>
+          <w:trHeight w:val="131"/>
+        </w:trPr>
+        <w:tc>
+          <w:tcPr>
+            <w:tcW w:w="1926" w:type="dxa"/>
             <w:tcBorders>
               <w:left w:val="single" w:sz="4" w:space="0" w:color="auto"/>
+              <w:bottom w:val="single" w:sz="4" w:space="0" w:color="auto"/>
             </w:tcBorders>
             <w:shd w:val="clear" w:color="auto" w:fill="222A35" w:themeFill="text2" w:themeFillShade="80"/>
           </w:tcPr>
@@ -500,7 +592,10 @@
         </w:tc>
         <w:tc>
           <w:tcPr>
-            <w:tcW w:w="3365" w:type="dxa"/>
+            <w:tcW w:w="4770" w:type="dxa"/>
+            <w:tcBorders>
+              <w:bottom w:val="single" w:sz="4" w:space="0" w:color="auto"/>
+            </w:tcBorders>
           </w:tcPr>
           <w:p>
             <w:pPr>
@@ -514,14 +609,15 @@
                 <w:sz w:val="28"/>
                 <w:szCs w:val="28"/>
               </w:rPr>
-              <w:t>Mohamed Abdelaal</w:t>
-            </w:r>
-          </w:p>
-        </w:tc>
-        <w:tc>
-          <w:tcPr>
-            <w:tcW w:w="3285" w:type="dxa"/>
+              <w:t>Hazem Magdy Hammad</w:t>
+            </w:r>
+          </w:p>
+        </w:tc>
+        <w:tc>
+          <w:tcPr>
+            <w:tcW w:w="2569" w:type="dxa"/>
             <w:tcBorders>
+              <w:bottom w:val="single" w:sz="4" w:space="0" w:color="auto"/>
               <w:right w:val="single" w:sz="4" w:space="0" w:color="auto"/>
             </w:tcBorders>
           </w:tcPr>
@@ -532,70 +628,20 @@
                 <w:szCs w:val="28"/>
               </w:rPr>
             </w:pPr>
-          </w:p>
-        </w:tc>
-      </w:tr>
-      <w:tr>
-        <w:trPr>
-          <w:trHeight w:val="131"/>
-        </w:trPr>
-        <w:tc>
-          <w:tcPr>
-            <w:tcW w:w="2615" w:type="dxa"/>
-            <w:tcBorders>
-              <w:left w:val="single" w:sz="4" w:space="0" w:color="auto"/>
-              <w:bottom w:val="single" w:sz="4" w:space="0" w:color="auto"/>
-            </w:tcBorders>
-            <w:shd w:val="clear" w:color="auto" w:fill="222A35" w:themeFill="text2" w:themeFillShade="80"/>
-          </w:tcPr>
-          <w:p>
-            <w:pPr>
-              <w:jc w:val="center"/>
+            <w:r>
               <w:rPr>
                 <w:sz w:val="28"/>
                 <w:szCs w:val="28"/>
               </w:rPr>
-            </w:pPr>
-          </w:p>
-        </w:tc>
-        <w:tc>
-          <w:tcPr>
-            <w:tcW w:w="3365" w:type="dxa"/>
-            <w:tcBorders>
-              <w:bottom w:val="single" w:sz="4" w:space="0" w:color="auto"/>
-            </w:tcBorders>
-          </w:tcPr>
-          <w:p>
-            <w:pPr>
+              <w:t xml:space="preserve">Reg. no. </w:t>
+            </w:r>
+            <w:r>
               <w:rPr>
                 <w:sz w:val="28"/>
                 <w:szCs w:val="28"/>
               </w:rPr>
-            </w:pPr>
-            <w:r>
-              <w:rPr>
-                <w:sz w:val="28"/>
-                <w:szCs w:val="28"/>
-              </w:rPr>
-              <w:t>Hazem Hammad</w:t>
-            </w:r>
-          </w:p>
-        </w:tc>
-        <w:tc>
-          <w:tcPr>
-            <w:tcW w:w="3285" w:type="dxa"/>
-            <w:tcBorders>
-              <w:bottom w:val="single" w:sz="4" w:space="0" w:color="auto"/>
-              <w:right w:val="single" w:sz="4" w:space="0" w:color="auto"/>
-            </w:tcBorders>
-          </w:tcPr>
-          <w:p>
-            <w:pPr>
-              <w:rPr>
-                <w:sz w:val="28"/>
-                <w:szCs w:val="28"/>
-              </w:rPr>
-            </w:pPr>
+              <w:t>20135026</w:t>
+            </w:r>
           </w:p>
         </w:tc>
       </w:tr>
@@ -895,63 +941,7 @@
           <w:sz w:val="24"/>
           <w:szCs w:val="24"/>
         </w:rPr>
-        <w:t xml:space="preserve"> </w:t>
-      </w:r>
-      <w:r>
-        <w:rPr>
-          <w:sz w:val="24"/>
-          <w:szCs w:val="24"/>
-        </w:rPr>
-        <w:t xml:space="preserve">beside to that it’s </w:t>
-      </w:r>
-      <w:r>
-        <w:rPr>
-          <w:sz w:val="24"/>
-          <w:szCs w:val="24"/>
-        </w:rPr>
-        <w:t>possible to deal with p</w:t>
-      </w:r>
-      <w:r>
-        <w:rPr>
-          <w:sz w:val="24"/>
-          <w:szCs w:val="24"/>
-        </w:rPr>
-        <w:t xml:space="preserve">opular entities </w:t>
-      </w:r>
-      <w:r>
-        <w:rPr>
-          <w:sz w:val="24"/>
-          <w:szCs w:val="24"/>
-        </w:rPr>
-        <w:t>by</w:t>
-      </w:r>
-      <w:r>
-        <w:rPr>
-          <w:sz w:val="24"/>
-          <w:szCs w:val="24"/>
-        </w:rPr>
-        <w:t xml:space="preserve"> </w:t>
-      </w:r>
-      <w:r>
-        <w:rPr>
-          <w:sz w:val="24"/>
-          <w:szCs w:val="24"/>
-        </w:rPr>
-        <w:t>giving their members</w:t>
-      </w:r>
-      <w:r>
-        <w:rPr>
-          <w:sz w:val="24"/>
-          <w:szCs w:val="24"/>
-        </w:rPr>
-        <w:t xml:space="preserve"> a discount to encourage their clients or members have travels with our company</w:t>
-      </w:r>
-      <w:r>
-        <w:rPr>
-          <w:sz w:val="24"/>
-          <w:szCs w:val="24"/>
-        </w:rPr>
-        <w:t xml:space="preserve">. It is what we can call a Partner and it’s another important source for customers. </w:t>
+        <w:t xml:space="preserve"> beside to that it’s possible to deal with popular entities by giving their members a discount to encourage their clients or members have travels with our company. It is what we can call a Partner and it’s another important source for customers. </w:t>
       </w:r>
       <w:r>
         <w:rPr>
@@ -1015,21 +1005,7 @@
           <w:sz w:val="24"/>
           <w:szCs w:val="24"/>
         </w:rPr>
-        <w:t xml:space="preserve">Because Egyptian tourists are the business consumer, system data should consist of data of tourist and their partners - if any – provided by their discount value. Data of hostels also should be stored with </w:t>
-      </w:r>
-      <w:r>
-        <w:rPr>
-          <w:sz w:val="24"/>
-          <w:szCs w:val="24"/>
-        </w:rPr>
-        <w:t>its</w:t>
-      </w:r>
-      <w:r>
-        <w:rPr>
-          <w:sz w:val="24"/>
-          <w:szCs w:val="24"/>
-        </w:rPr>
-        <w:t xml:space="preserve"> hostel owner companies as a contact. </w:t>
+        <w:t xml:space="preserve">Because Egyptian tourists are the business consumer, system data should consist of data of tourist and their partners - if any – provided by their discount value. Data of hostels also should be stored with its hostel owner companies as a contact. </w:t>
       </w:r>
     </w:p>
     <w:p/>
@@ -1045,14 +1021,7 @@
           <w:sz w:val="28"/>
           <w:szCs w:val="28"/>
         </w:rPr>
-        <w:t xml:space="preserve">3 </w:t>
-      </w:r>
-      <w:r>
-        <w:rPr>
-          <w:sz w:val="28"/>
-          <w:szCs w:val="28"/>
-        </w:rPr>
-        <w:t>Roles summary</w:t>
+        <w:t>3 Roles summary</w:t>
       </w:r>
     </w:p>
     <w:p>
@@ -1303,35 +1272,7 @@
           <w:sz w:val="24"/>
           <w:szCs w:val="24"/>
         </w:rPr>
-        <w:t xml:space="preserve">Tourists have balance and it’s decreased by a travel price </w:t>
-      </w:r>
-      <w:r>
-        <w:rPr>
-          <w:sz w:val="24"/>
-          <w:szCs w:val="24"/>
-        </w:rPr>
-        <w:t xml:space="preserve">as they registered in </w:t>
-      </w:r>
-      <w:r>
-        <w:rPr>
-          <w:sz w:val="24"/>
-          <w:szCs w:val="24"/>
-        </w:rPr>
-        <w:t>it</w:t>
-      </w:r>
-      <w:r>
-        <w:rPr>
-          <w:sz w:val="24"/>
-          <w:szCs w:val="24"/>
-        </w:rPr>
-        <w:t xml:space="preserve"> </w:t>
-      </w:r>
-      <w:r>
-        <w:rPr>
-          <w:sz w:val="24"/>
-          <w:szCs w:val="24"/>
-        </w:rPr>
-        <w:t>discounted by their partner discount (if any)</w:t>
+        <w:t>Tourists have balance and it’s decreased by a travel price as they registered in it discounted by their partner discount (if any)</w:t>
       </w:r>
     </w:p>
     <w:p>
@@ -1412,14 +1353,7 @@
           <w:sz w:val="24"/>
           <w:szCs w:val="24"/>
         </w:rPr>
-        <w:t xml:space="preserve">Every hostel has its price and its updateable according to price changes, this price is calculated as a cost </w:t>
-      </w:r>
-      <w:r>
-        <w:rPr>
-          <w:sz w:val="24"/>
-          <w:szCs w:val="24"/>
-        </w:rPr>
-        <w:t xml:space="preserve">in every travel </w:t>
+        <w:t xml:space="preserve">Every hostel has its price and its updateable according to price changes, this price is calculated as a cost in every travel </w:t>
       </w:r>
       <w:r>
         <w:rPr>
@@ -1460,63 +1394,14 @@
           <w:sz w:val="24"/>
           <w:szCs w:val="24"/>
         </w:rPr>
-        <w:t>Transports</w:t>
-      </w:r>
-      <w:r>
-        <w:rPr>
-          <w:sz w:val="24"/>
-          <w:szCs w:val="24"/>
-        </w:rPr>
-        <w:t xml:space="preserve"> </w:t>
-      </w:r>
-      <w:r>
-        <w:rPr>
-          <w:sz w:val="24"/>
-          <w:szCs w:val="24"/>
-        </w:rPr>
-        <w:t>have</w:t>
-      </w:r>
-      <w:r>
-        <w:rPr>
-          <w:sz w:val="24"/>
-          <w:szCs w:val="24"/>
-        </w:rPr>
-        <w:t xml:space="preserve"> its price and its updateable according to price changes, this price is calculated as a cost </w:t>
-      </w:r>
-      <w:r>
-        <w:rPr>
-          <w:sz w:val="24"/>
-          <w:szCs w:val="24"/>
-        </w:rPr>
-        <w:t xml:space="preserve">in every travel they registered on according to number of days </w:t>
-      </w:r>
-      <w:r>
-        <w:rPr>
-          <w:sz w:val="24"/>
-          <w:szCs w:val="24"/>
-        </w:rPr>
-        <w:t>it</w:t>
-      </w:r>
-      <w:r>
-        <w:rPr>
-          <w:sz w:val="24"/>
-          <w:szCs w:val="24"/>
-        </w:rPr>
-        <w:t xml:space="preserve"> </w:t>
-      </w:r>
-      <w:r>
-        <w:rPr>
-          <w:sz w:val="24"/>
-          <w:szCs w:val="24"/>
-        </w:rPr>
-        <w:t>used</w:t>
-      </w:r>
-      <w:r>
-        <w:rPr>
-          <w:sz w:val="24"/>
-          <w:szCs w:val="24"/>
-        </w:rPr>
-        <w:t xml:space="preserve"> on</w:t>
+        <w:t xml:space="preserve">Transports have its price and its updateable according to price changes, this price is calculated as a cost </w:t>
+      </w:r>
+      <w:r>
+        <w:rPr>
+          <w:sz w:val="24"/>
+          <w:szCs w:val="24"/>
+        </w:rPr>
+        <w:t>in every travel they registered on according to number of days it used on</w:t>
       </w:r>
     </w:p>
     <w:p>
@@ -1536,21 +1421,7 @@
           <w:sz w:val="24"/>
           <w:szCs w:val="24"/>
         </w:rPr>
-        <w:t xml:space="preserve">Places have its ticket price, and it is calculated as a cost </w:t>
-      </w:r>
-      <w:r>
-        <w:rPr>
-          <w:sz w:val="24"/>
-          <w:szCs w:val="24"/>
-        </w:rPr>
-        <w:t>in every travel it registered on</w:t>
-      </w:r>
-      <w:r>
-        <w:rPr>
-          <w:sz w:val="24"/>
-          <w:szCs w:val="24"/>
-        </w:rPr>
-        <w:t xml:space="preserve"> according to tourists’ number</w:t>
+        <w:t>Places have its ticket price, and it is calculated as a cost in every travel it registered on according to tourists’ number</w:t>
       </w:r>
     </w:p>
     <w:p>
@@ -1570,21 +1441,7 @@
           <w:sz w:val="24"/>
           <w:szCs w:val="24"/>
         </w:rPr>
-        <w:t xml:space="preserve">Tourist Guides </w:t>
-      </w:r>
-      <w:r>
-        <w:rPr>
-          <w:sz w:val="24"/>
-          <w:szCs w:val="24"/>
-        </w:rPr>
-        <w:t>are responsible for</w:t>
-      </w:r>
-      <w:r>
-        <w:rPr>
-          <w:sz w:val="24"/>
-          <w:szCs w:val="24"/>
-        </w:rPr>
-        <w:t xml:space="preserve"> guides tourists in </w:t>
+        <w:t xml:space="preserve">Tourist Guides are responsible for guides tourists in </w:t>
       </w:r>
       <w:r>
         <w:rPr>
@@ -1631,14 +1488,7 @@
           <w:sz w:val="28"/>
           <w:szCs w:val="28"/>
         </w:rPr>
-        <w:t>4 C</w:t>
-      </w:r>
-      <w:r>
-        <w:rPr>
-          <w:sz w:val="28"/>
-          <w:szCs w:val="28"/>
-        </w:rPr>
-        <w:t xml:space="preserve">onstraints </w:t>
+        <w:t xml:space="preserve">4 Constraints </w:t>
       </w:r>
       <w:r>
         <w:rPr>
@@ -1766,23 +1616,7 @@
           <w:sz w:val="24"/>
           <w:szCs w:val="24"/>
         </w:rPr>
-        <w:t xml:space="preserve">make local </w:t>
-      </w:r>
-      <w:r>
-        <w:rPr>
-          <w:rFonts w:cstheme="minorHAnsi"/>
-          <w:sz w:val="24"/>
-          <w:szCs w:val="24"/>
-        </w:rPr>
-        <w:t>compatibility</w:t>
-      </w:r>
-      <w:r>
-        <w:rPr>
-          <w:rFonts w:cstheme="minorHAnsi"/>
-          <w:sz w:val="24"/>
-          <w:szCs w:val="24"/>
-        </w:rPr>
-        <w:t xml:space="preserve"> between travel elements</w:t>
+        <w:t>make local compatibility between travel elements</w:t>
       </w:r>
     </w:p>
     <w:p>
@@ -1934,28 +1768,7 @@
           <w:sz w:val="28"/>
           <w:szCs w:val="28"/>
         </w:rPr>
-        <w:t xml:space="preserve">5 </w:t>
-      </w:r>
-      <w:r>
-        <w:rPr>
-          <w:sz w:val="28"/>
-          <w:szCs w:val="28"/>
-        </w:rPr>
-        <w:t xml:space="preserve">Constrains </w:t>
-      </w:r>
-      <w:r>
-        <w:rPr>
-          <w:sz w:val="28"/>
-          <w:szCs w:val="28"/>
-        </w:rPr>
-        <w:t>on</w:t>
-      </w:r>
-      <w:r>
-        <w:rPr>
-          <w:sz w:val="28"/>
-          <w:szCs w:val="28"/>
-        </w:rPr>
-        <w:t xml:space="preserve"> tables</w:t>
+        <w:t>5 Constrains on tables</w:t>
       </w:r>
     </w:p>
     <w:p>
@@ -2000,7 +1813,7 @@
           <w:sz w:val="24"/>
           <w:szCs w:val="24"/>
         </w:rPr>
-        <w:t>Service</w:t>
+        <w:t xml:space="preserve">Service Provider table have a class attribute </w:t>
       </w:r>
       <w:r>
         <w:rPr>
@@ -2009,7 +1822,7 @@
           <w:sz w:val="24"/>
           <w:szCs w:val="24"/>
         </w:rPr>
-        <w:t xml:space="preserve"> </w:t>
+        <w:t>which</w:t>
       </w:r>
       <w:r>
         <w:rPr>
@@ -2018,70 +1831,7 @@
           <w:sz w:val="24"/>
           <w:szCs w:val="24"/>
         </w:rPr>
-        <w:t>Provider</w:t>
-      </w:r>
-      <w:r>
-        <w:rPr>
-          <w:rFonts w:cstheme="minorHAnsi"/>
-          <w:color w:val="000000"/>
-          <w:sz w:val="24"/>
-          <w:szCs w:val="24"/>
-        </w:rPr>
-        <w:t xml:space="preserve"> table have a class attribute </w:t>
-      </w:r>
-      <w:r>
-        <w:rPr>
-          <w:rFonts w:cstheme="minorHAnsi"/>
-          <w:color w:val="000000"/>
-          <w:sz w:val="24"/>
-          <w:szCs w:val="24"/>
-        </w:rPr>
-        <w:t>which</w:t>
-      </w:r>
-      <w:r>
-        <w:rPr>
-          <w:rFonts w:cstheme="minorHAnsi"/>
-          <w:color w:val="000000"/>
-          <w:sz w:val="24"/>
-          <w:szCs w:val="24"/>
-        </w:rPr>
-        <w:t xml:space="preserve"> stores the type of </w:t>
-      </w:r>
-      <w:r>
-        <w:rPr>
-          <w:rFonts w:cstheme="minorHAnsi"/>
-          <w:color w:val="000000"/>
-          <w:sz w:val="24"/>
-          <w:szCs w:val="24"/>
-        </w:rPr>
-        <w:t>Service</w:t>
-      </w:r>
-      <w:r>
-        <w:rPr>
-          <w:rFonts w:cstheme="minorHAnsi"/>
-          <w:color w:val="000000"/>
-          <w:sz w:val="24"/>
-          <w:szCs w:val="24"/>
-        </w:rPr>
-        <w:t xml:space="preserve"> </w:t>
-      </w:r>
-      <w:r>
-        <w:rPr>
-          <w:rFonts w:cstheme="minorHAnsi"/>
-          <w:color w:val="000000"/>
-          <w:sz w:val="24"/>
-          <w:szCs w:val="24"/>
-        </w:rPr>
-        <w:t>Provider</w:t>
-      </w:r>
-      <w:r>
-        <w:rPr>
-          <w:rFonts w:cstheme="minorHAnsi"/>
-          <w:color w:val="000000"/>
-          <w:sz w:val="24"/>
-          <w:szCs w:val="24"/>
-        </w:rPr>
-        <w:t xml:space="preserve">’s child and it make sure it’s a type from its four </w:t>
+        <w:t xml:space="preserve"> stores the type of Service Provider’s child and it make sure it’s a type from its four </w:t>
       </w:r>
       <w:r>
         <w:rPr>
@@ -2275,63 +2025,7 @@
           <w:sz w:val="24"/>
           <w:szCs w:val="24"/>
         </w:rPr>
-        <w:t>Person</w:t>
-      </w:r>
-      <w:r>
-        <w:rPr>
-          <w:rFonts w:cstheme="minorHAnsi"/>
-          <w:sz w:val="24"/>
-          <w:szCs w:val="24"/>
-        </w:rPr>
-        <w:t>’s</w:t>
-      </w:r>
-      <w:r>
-        <w:rPr>
-          <w:rFonts w:cstheme="minorHAnsi"/>
-          <w:sz w:val="24"/>
-          <w:szCs w:val="24"/>
-        </w:rPr>
-        <w:t xml:space="preserve"> </w:t>
-      </w:r>
-      <w:r>
-        <w:rPr>
-          <w:rFonts w:cstheme="minorHAnsi"/>
-          <w:sz w:val="24"/>
-          <w:szCs w:val="24"/>
-        </w:rPr>
-        <w:t>mobile</w:t>
-      </w:r>
-      <w:r>
-        <w:rPr>
-          <w:rFonts w:cstheme="minorHAnsi"/>
-          <w:sz w:val="24"/>
-          <w:szCs w:val="24"/>
-        </w:rPr>
-        <w:t xml:space="preserve"> attribute made as unique to prevent person’s</w:t>
-      </w:r>
-      <w:r>
-        <w:rPr>
-          <w:rFonts w:cstheme="minorHAnsi"/>
-          <w:sz w:val="24"/>
-          <w:szCs w:val="24"/>
-        </w:rPr>
-        <w:t xml:space="preserve"> mobile</w:t>
-      </w:r>
-      <w:r>
-        <w:rPr>
-          <w:rFonts w:cstheme="minorHAnsi"/>
-          <w:sz w:val="24"/>
-          <w:szCs w:val="24"/>
-        </w:rPr>
-        <w:t xml:space="preserve"> </w:t>
-      </w:r>
-      <w:r>
-        <w:rPr>
-          <w:rFonts w:cstheme="minorHAnsi"/>
-          <w:sz w:val="24"/>
-          <w:szCs w:val="24"/>
-        </w:rPr>
-        <w:t>conflict</w:t>
+        <w:t>Person’s mobile attribute made as unique to prevent person’s mobile conflict</w:t>
       </w:r>
     </w:p>
     <w:p>
@@ -2473,14 +2167,7 @@
           <w:sz w:val="28"/>
           <w:szCs w:val="28"/>
         </w:rPr>
-        <w:t xml:space="preserve">6 </w:t>
-      </w:r>
-      <w:r>
-        <w:rPr>
-          <w:sz w:val="28"/>
-          <w:szCs w:val="28"/>
-        </w:rPr>
-        <w:t>Examples for created tables</w:t>
+        <w:t>6 Examples for created tables</w:t>
       </w:r>
     </w:p>
     <w:p>
@@ -4548,10 +4235,7 @@
           </w:tcPr>
           <w:p>
             <w:r>
-              <w:t xml:space="preserve">Tourist unique </w:t>
-            </w:r>
-            <w:r>
-              <w:t>identifier</w:t>
+              <w:t>Tourist unique identifier</w:t>
             </w:r>
           </w:p>
         </w:tc>
@@ -4561,10 +4245,7 @@
           </w:tcPr>
           <w:p>
             <w:r>
-              <w:t>Primary key</w:t>
-            </w:r>
-            <w:r>
-              <w:t xml:space="preserve"> </w:t>
+              <w:t xml:space="preserve">Primary key </w:t>
             </w:r>
             <w:r>
               <w:t>/ Auto increment</w:t>
@@ -4937,13 +4618,7 @@
           </w:tcPr>
           <w:p>
             <w:r>
-              <w:t xml:space="preserve">National </w:t>
-            </w:r>
-            <w:r>
-              <w:t>mobile</w:t>
-            </w:r>
-            <w:r>
-              <w:t xml:space="preserve"> number</w:t>
+              <w:t>National mobile number</w:t>
             </w:r>
           </w:p>
         </w:tc>
@@ -4953,13 +4628,7 @@
           </w:tcPr>
           <w:p>
             <w:r>
-              <w:t>UNIQUE / NOT NULL / 1</w:t>
-            </w:r>
-            <w:r>
-              <w:t>1</w:t>
-            </w:r>
-            <w:r>
-              <w:t xml:space="preserve"> character</w:t>
+              <w:t>UNIQUE / NOT NULL / 11 character</w:t>
             </w:r>
             <w:r>
               <w:t>s</w:t>
@@ -5069,10 +4738,7 @@
           </w:tcPr>
           <w:p>
             <w:r>
-              <w:t>Max is 75</w:t>
-            </w:r>
-            <w:r>
-              <w:t xml:space="preserve"> characters</w:t>
+              <w:t>Max is 75 characters</w:t>
             </w:r>
           </w:p>
         </w:tc>
@@ -5126,13 +4792,7 @@
           </w:tcPr>
           <w:p>
             <w:r>
-              <w:t xml:space="preserve">Foreign key for </w:t>
-            </w:r>
-            <w:r>
-              <w:t>City</w:t>
-            </w:r>
-            <w:r>
-              <w:t xml:space="preserve"> primary key</w:t>
+              <w:t>Foreign key for City primary key</w:t>
             </w:r>
           </w:p>
         </w:tc>
@@ -5186,10 +4846,7 @@
           </w:tcPr>
           <w:p>
             <w:r>
-              <w:t xml:space="preserve">Max is 100 </w:t>
-            </w:r>
-            <w:r>
-              <w:t>characters</w:t>
+              <w:t>Max is 100 characters</w:t>
             </w:r>
           </w:p>
         </w:tc>
@@ -5246,10 +4903,7 @@
           </w:tcPr>
           <w:p>
             <w:r>
-              <w:t xml:space="preserve">NOT NULL / </w:t>
-            </w:r>
-            <w:r>
-              <w:t>Auto generated</w:t>
+              <w:t>NOT NULL / Auto generated</w:t>
             </w:r>
           </w:p>
         </w:tc>
@@ -6530,10 +6184,7 @@
         <w:ind w:left="360"/>
       </w:pPr>
       <w:r>
-        <w:t>Advertisement</w:t>
-      </w:r>
-      <w:r>
-        <w:t xml:space="preserve"> table is consisting of:</w:t>
+        <w:t>Advertisement table is consisting of:</w:t>
       </w:r>
     </w:p>
     <w:tbl>
@@ -6587,10 +6238,7 @@
           </w:tcPr>
           <w:p>
             <w:r>
-              <w:t>U</w:t>
-            </w:r>
-            <w:r>
-              <w:t>nique identifier</w:t>
+              <w:t>Unique identifier</w:t>
             </w:r>
           </w:p>
         </w:tc>
@@ -6623,10 +6271,7 @@
           <w:p>
             <w:proofErr w:type="spellStart"/>
             <w:r>
-              <w:t>company</w:t>
-            </w:r>
-            <w:r>
-              <w:t>ID</w:t>
+              <w:t>companyID</w:t>
             </w:r>
             <w:proofErr w:type="spellEnd"/>
           </w:p>
@@ -6647,10 +6292,7 @@
           </w:tcPr>
           <w:p>
             <w:r>
-              <w:t>Advertising company</w:t>
-            </w:r>
-            <w:r>
-              <w:t xml:space="preserve"> ID</w:t>
+              <w:t>Advertising company ID</w:t>
             </w:r>
           </w:p>
         </w:tc>
@@ -6660,13 +6302,7 @@
           </w:tcPr>
           <w:p>
             <w:r>
-              <w:t xml:space="preserve">Foreign key for </w:t>
-            </w:r>
-            <w:r>
-              <w:t>company</w:t>
-            </w:r>
-            <w:r>
-              <w:t xml:space="preserve"> primary key</w:t>
+              <w:t>Foreign key for company primary key</w:t>
             </w:r>
           </w:p>
         </w:tc>
@@ -6708,16 +6344,7 @@
           </w:tcPr>
           <w:p>
             <w:r>
-              <w:t>I</w:t>
-            </w:r>
-            <w:r>
-              <w:t xml:space="preserve">nformation about the </w:t>
-            </w:r>
-            <w:r>
-              <w:t>a</w:t>
-            </w:r>
-            <w:r>
-              <w:t>dvertisement</w:t>
+              <w:t>Information about the advertisement</w:t>
             </w:r>
           </w:p>
         </w:tc>
@@ -6771,10 +6398,68 @@
           </w:tcPr>
           <w:p>
             <w:r>
-              <w:t>A</w:t>
-            </w:r>
-            <w:r>
-              <w:t>dvertisement</w:t>
+              <w:t>Advertisement</w:t>
+            </w:r>
+            <w:r>
+              <w:rPr>
+                <w:rFonts w:ascii="Consolas" w:hAnsi="Consolas" w:cs="Consolas"/>
+                <w:color w:val="000000"/>
+              </w:rPr>
+              <w:t xml:space="preserve"> design cost</w:t>
+            </w:r>
+          </w:p>
+        </w:tc>
+        <w:tc>
+          <w:tcPr>
+            <w:tcW w:w="4133" w:type="dxa"/>
+          </w:tcPr>
+          <w:p>
+            <w:r>
+              <w:t>NOT NULL / Default value is zero</w:t>
+            </w:r>
+          </w:p>
+        </w:tc>
+      </w:tr>
+      <w:tr>
+        <w:tc>
+          <w:tcPr>
+            <w:tcW w:w="440" w:type="dxa"/>
+          </w:tcPr>
+          <w:p>
+            <w:r>
+              <w:t>5</w:t>
+            </w:r>
+          </w:p>
+        </w:tc>
+        <w:tc>
+          <w:tcPr>
+            <w:tcW w:w="1228" w:type="dxa"/>
+          </w:tcPr>
+          <w:p>
+            <w:proofErr w:type="spellStart"/>
+            <w:r>
+              <w:t>creatDAte</w:t>
+            </w:r>
+            <w:proofErr w:type="spellEnd"/>
+          </w:p>
+        </w:tc>
+        <w:tc>
+          <w:tcPr>
+            <w:tcW w:w="860" w:type="dxa"/>
+          </w:tcPr>
+          <w:p>
+            <w:r>
+              <w:t>Date-Time</w:t>
+            </w:r>
+          </w:p>
+        </w:tc>
+        <w:tc>
+          <w:tcPr>
+            <w:tcW w:w="2436" w:type="dxa"/>
+          </w:tcPr>
+          <w:p>
+            <w:r>
+              <w:t>Advertisement</w:t>
             </w:r>
             <w:r>
               <w:rPr>
@@ -6784,25 +6469,7 @@
               <w:t xml:space="preserve"> </w:t>
             </w:r>
             <w:r>
-              <w:rPr>
-                <w:rFonts w:ascii="Consolas" w:hAnsi="Consolas" w:cs="Consolas"/>
-                <w:color w:val="000000"/>
-              </w:rPr>
-              <w:t>design</w:t>
-            </w:r>
-            <w:r>
-              <w:rPr>
-                <w:rFonts w:ascii="Consolas" w:hAnsi="Consolas" w:cs="Consolas"/>
-                <w:color w:val="000000"/>
-              </w:rPr>
-              <w:t xml:space="preserve"> c</w:t>
-            </w:r>
-            <w:r>
-              <w:rPr>
-                <w:rFonts w:ascii="Consolas" w:hAnsi="Consolas" w:cs="Consolas"/>
-                <w:color w:val="000000"/>
-              </w:rPr>
-              <w:t>ost</w:t>
+              <w:t>registration date</w:t>
             </w:r>
           </w:p>
         </w:tc>
@@ -6812,7 +6479,7 @@
           </w:tcPr>
           <w:p>
             <w:r>
-              <w:t>NOT NULL / Default value is zero</w:t>
+              <w:t>NOT NULL / Auto generated</w:t>
             </w:r>
           </w:p>
         </w:tc>
@@ -6824,70 +6491,6 @@
           </w:tcPr>
           <w:p>
             <w:r>
-              <w:t>5</w:t>
-            </w:r>
-          </w:p>
-        </w:tc>
-        <w:tc>
-          <w:tcPr>
-            <w:tcW w:w="1228" w:type="dxa"/>
-          </w:tcPr>
-          <w:p>
-            <w:proofErr w:type="spellStart"/>
-            <w:r>
-              <w:t>creatDAte</w:t>
-            </w:r>
-            <w:proofErr w:type="spellEnd"/>
-          </w:p>
-        </w:tc>
-        <w:tc>
-          <w:tcPr>
-            <w:tcW w:w="860" w:type="dxa"/>
-          </w:tcPr>
-          <w:p>
-            <w:r>
-              <w:t>Date-Time</w:t>
-            </w:r>
-          </w:p>
-        </w:tc>
-        <w:tc>
-          <w:tcPr>
-            <w:tcW w:w="2436" w:type="dxa"/>
-          </w:tcPr>
-          <w:p>
-            <w:r>
-              <w:t>Advertisement</w:t>
-            </w:r>
-            <w:r>
-              <w:rPr>
-                <w:rFonts w:ascii="Consolas" w:hAnsi="Consolas" w:cs="Consolas"/>
-                <w:color w:val="000000"/>
-              </w:rPr>
-              <w:t xml:space="preserve"> </w:t>
-            </w:r>
-            <w:r>
-              <w:t>registration date</w:t>
-            </w:r>
-          </w:p>
-        </w:tc>
-        <w:tc>
-          <w:tcPr>
-            <w:tcW w:w="4133" w:type="dxa"/>
-          </w:tcPr>
-          <w:p>
-            <w:r>
-              <w:t>NOT NULL / Auto generated</w:t>
-            </w:r>
-          </w:p>
-        </w:tc>
-      </w:tr>
-      <w:tr>
-        <w:tc>
-          <w:tcPr>
-            <w:tcW w:w="440" w:type="dxa"/>
-          </w:tcPr>
-          <w:p>
-            <w:r>
               <w:t>6</w:t>
             </w:r>
           </w:p>
@@ -6950,19 +6553,7 @@
         <w:t xml:space="preserve">Advertisement </w:t>
       </w:r>
       <w:r>
-        <w:t xml:space="preserve">table has </w:t>
-      </w:r>
-      <w:r>
-        <w:t>one</w:t>
-      </w:r>
-      <w:r>
-        <w:t xml:space="preserve"> one-to-many relation</w:t>
-      </w:r>
-      <w:r>
-        <w:t>ship</w:t>
-      </w:r>
-      <w:r>
-        <w:t xml:space="preserve"> represented as a foreign key in its table:</w:t>
+        <w:t>table has one one-to-many relationship represented as a foreign key in its table:</w:t>
       </w:r>
     </w:p>
     <w:p>

</xml_diff>